<commit_message>
Atualização slides (bordas também)
</commit_message>
<xml_diff>
--- a/documentacao/Manual-de-instalcao/manual-de-instalacao.docx
+++ b/documentacao/Manual-de-instalcao/manual-de-instalacao.docx
@@ -1124,14 +1124,7 @@
           <w:sz w:val="21"/>
           <w:lang w:val="pt-BR"/>
         </w:rPr>
-        <w:t>doméstico</w:t>
-      </w:r>
-      <w:r>
-        <w:rPr>
-          <w:sz w:val="21"/>
-          <w:lang w:val="pt-BR"/>
-        </w:rPr>
-        <w:t xml:space="preserve"> em uma superfície plana e rígida que seja capaz de aguentar seu peso.</w:t>
+        <w:t>doméstico em uma superfície plana e rígida que seja capaz de aguentar seu peso.</w:t>
       </w:r>
     </w:p>
     <w:p>
@@ -1223,7 +1216,35 @@
         <w:rPr>
           <w:lang w:val="pt-BR"/>
         </w:rPr>
-        <w:t xml:space="preserve"> (Placa arduino Uno, Cabo USB, Jumpers, Sensor DHT11, Protoboard)</w:t>
+        <w:t xml:space="preserve"> (Placa </w:t>
+      </w:r>
+      <w:proofErr w:type="spellStart"/>
+      <w:r>
+        <w:rPr>
+          <w:lang w:val="pt-BR"/>
+        </w:rPr>
+        <w:t>arduino</w:t>
+      </w:r>
+      <w:proofErr w:type="spellEnd"/>
+      <w:r>
+        <w:rPr>
+          <w:lang w:val="pt-BR"/>
+        </w:rPr>
+        <w:t xml:space="preserve"> Uno, Cabo USB, Jumpers, Sensor DHT11, </w:t>
+      </w:r>
+      <w:proofErr w:type="spellStart"/>
+      <w:r>
+        <w:rPr>
+          <w:lang w:val="pt-BR"/>
+        </w:rPr>
+        <w:t>Protoboard</w:t>
+      </w:r>
+      <w:proofErr w:type="spellEnd"/>
+      <w:r>
+        <w:rPr>
+          <w:lang w:val="pt-BR"/>
+        </w:rPr>
+        <w:t>)</w:t>
       </w:r>
       <w:r>
         <w:rPr>
@@ -1269,7 +1290,21 @@
         <w:rPr>
           <w:lang w:val="pt-BR"/>
         </w:rPr>
-        <w:t>Para instalação você precisará de rede wi-fi disponível</w:t>
+        <w:t xml:space="preserve">Para instalação você precisará de rede </w:t>
+      </w:r>
+      <w:proofErr w:type="spellStart"/>
+      <w:r>
+        <w:rPr>
+          <w:lang w:val="pt-BR"/>
+        </w:rPr>
+        <w:t>wi-fi</w:t>
+      </w:r>
+      <w:proofErr w:type="spellEnd"/>
+      <w:r>
+        <w:rPr>
+          <w:lang w:val="pt-BR"/>
+        </w:rPr>
+        <w:t xml:space="preserve"> disponível</w:t>
       </w:r>
       <w:r>
         <w:rPr>
@@ -1318,7 +1353,21 @@
         <w:rPr>
           <w:lang w:val="pt-BR"/>
         </w:rPr>
-        <w:t xml:space="preserve">O Arduino e o sensor devem estar </w:t>
+        <w:t xml:space="preserve">O </w:t>
+      </w:r>
+      <w:proofErr w:type="spellStart"/>
+      <w:r>
+        <w:rPr>
+          <w:lang w:val="pt-BR"/>
+        </w:rPr>
+        <w:t>Arduino</w:t>
+      </w:r>
+      <w:proofErr w:type="spellEnd"/>
+      <w:r>
+        <w:rPr>
+          <w:lang w:val="pt-BR"/>
+        </w:rPr>
+        <w:t xml:space="preserve"> e o sensor devem estar </w:t>
       </w:r>
       <w:r>
         <w:rPr>
@@ -1463,6 +1512,7 @@
           <w:b/>
           <w:bCs/>
           <w:u w:val="single"/>
+          <w:lang w:val="pt-BR"/>
         </w:rPr>
       </w:pPr>
       <w:r>
@@ -1471,6 +1521,7 @@
           <w:b/>
           <w:bCs/>
           <w:u w:val="single"/>
+          <w:lang w:val="pt-BR"/>
         </w:rPr>
         <w:t>Lembrando sempre, O 3° pino do sensor DHT11 em hipótese alguma deve fazer uma função, ou seja, não acople cabo algum na entrada dele</w:t>
       </w:r>
@@ -1480,6 +1531,7 @@
           <w:b/>
           <w:bCs/>
           <w:u w:val="single"/>
+          <w:lang w:val="pt-BR"/>
         </w:rPr>
         <w:t>.</w:t>
       </w:r>
@@ -1497,25 +1549,31 @@
         <w:spacing w:after="160" w:line="360" w:lineRule="auto"/>
         <w:rPr>
           <w:rFonts w:ascii="Arial" w:hAnsi="Arial" w:cs="Arial"/>
+          <w:lang w:val="pt-BR"/>
         </w:rPr>
       </w:pPr>
       <w:r>
         <w:rPr>
           <w:rFonts w:ascii="Arial" w:hAnsi="Arial" w:cs="Arial"/>
-        </w:rPr>
-        <w:t xml:space="preserve">Após </w:t>
-      </w:r>
+          <w:lang w:val="pt-BR"/>
+        </w:rPr>
+        <w:t>Após isso entrar ou instalar aplicativo (</w:t>
+      </w:r>
+      <w:proofErr w:type="spellStart"/>
       <w:r>
         <w:rPr>
           <w:rFonts w:ascii="Arial" w:hAnsi="Arial" w:cs="Arial"/>
-        </w:rPr>
-        <w:t>isso</w:t>
-      </w:r>
+          <w:lang w:val="pt-BR"/>
+        </w:rPr>
+        <w:t>Arduino</w:t>
+      </w:r>
+      <w:proofErr w:type="spellEnd"/>
       <w:r>
         <w:rPr>
           <w:rFonts w:ascii="Arial" w:hAnsi="Arial" w:cs="Arial"/>
-        </w:rPr>
-        <w:t xml:space="preserve"> entrar ou instalar aplicativo (Arduino) para inserir o Código.</w:t>
+          <w:lang w:val="pt-BR"/>
+        </w:rPr>
+        <w:t>) para inserir o Código.</w:t>
       </w:r>
     </w:p>
     <w:p>
@@ -1526,12 +1584,13 @@
           <w:rFonts w:ascii="Vani" w:hAnsi="Vani"/>
           <w:sz w:val="40"/>
           <w:szCs w:val="40"/>
+          <w:lang w:val="pt-BR"/>
         </w:rPr>
       </w:pPr>
       <w:r>
         <w:rPr>
           <w:noProof/>
-          <w:lang w:eastAsia="pt-BR"/>
+          <w:lang w:val="pt-BR" w:eastAsia="pt-BR"/>
         </w:rPr>
         <w:drawing>
           <wp:inline distT="0" distB="0" distL="0" distR="0" wp14:anchorId="39AFF1F2" wp14:editId="2DE1AE80">
@@ -1582,11 +1641,13 @@
         <w:spacing w:line="360" w:lineRule="auto"/>
         <w:rPr>
           <w:rFonts w:ascii="Arial" w:hAnsi="Arial" w:cs="Arial"/>
+          <w:lang w:val="pt-BR"/>
         </w:rPr>
       </w:pPr>
       <w:r>
         <w:rPr>
           <w:rFonts w:ascii="Arial" w:hAnsi="Arial" w:cs="Arial"/>
+          <w:lang w:val="pt-BR"/>
         </w:rPr>
         <w:t>Caso não tenha instalado acesse este link e faça o download:</w:t>
       </w:r>
@@ -1597,6 +1658,7 @@
         <w:rPr>
           <w:rStyle w:val="Hyperlink"/>
           <w:rFonts w:ascii="Arial" w:hAnsi="Arial" w:cs="Arial"/>
+          <w:lang w:val="pt-BR"/>
         </w:rPr>
       </w:pPr>
       <w:hyperlink r:id="rId11" w:history="1">
@@ -1604,6 +1666,7 @@
           <w:rPr>
             <w:rStyle w:val="Hyperlink"/>
             <w:rFonts w:ascii="Arial" w:hAnsi="Arial" w:cs="Arial"/>
+            <w:lang w:val="pt-BR"/>
           </w:rPr>
           <w:t>https://www.arduino.cc/en/Main/Software</w:t>
         </w:r>
@@ -1654,17 +1717,47 @@
         </w:rPr>
         <w:t xml:space="preserve"> o comando “</w:t>
       </w:r>
-      <w:r>
-        <w:rPr>
-          <w:lang w:val="pt-BR"/>
-        </w:rPr>
-        <w:t>nodemon --exec npm start</w:t>
-      </w:r>
-      <w:r>
-        <w:rPr>
-          <w:lang w:val="pt-BR"/>
-        </w:rPr>
-        <w:t xml:space="preserve">” </w:t>
+      <w:proofErr w:type="spellStart"/>
+      <w:r>
+        <w:rPr>
+          <w:lang w:val="pt-BR"/>
+        </w:rPr>
+        <w:t>nodemon</w:t>
+      </w:r>
+      <w:proofErr w:type="spellEnd"/>
+      <w:r>
+        <w:rPr>
+          <w:lang w:val="pt-BR"/>
+        </w:rPr>
+        <w:t xml:space="preserve"> --</w:t>
+      </w:r>
+      <w:proofErr w:type="spellStart"/>
+      <w:r>
+        <w:rPr>
+          <w:lang w:val="pt-BR"/>
+        </w:rPr>
+        <w:t>exec</w:t>
+      </w:r>
+      <w:proofErr w:type="spellEnd"/>
+      <w:r>
+        <w:rPr>
+          <w:lang w:val="pt-BR"/>
+        </w:rPr>
+        <w:t xml:space="preserve"> </w:t>
+      </w:r>
+      <w:proofErr w:type="spellStart"/>
+      <w:r>
+        <w:rPr>
+          <w:lang w:val="pt-BR"/>
+        </w:rPr>
+        <w:t>npm</w:t>
+      </w:r>
+      <w:proofErr w:type="spellEnd"/>
+      <w:r>
+        <w:rPr>
+          <w:lang w:val="pt-BR"/>
+        </w:rPr>
+        <w:t xml:space="preserve"> start” </w:t>
       </w:r>
       <w:r>
         <w:rPr>
@@ -1696,7 +1789,15 @@
         <w:rPr>
           <w:lang w:val="pt-BR"/>
         </w:rPr>
-        <w:t xml:space="preserve"> enviando os dados, verifique no console se está mostrando a temperatura e a umidade.</w:t>
+        <w:t xml:space="preserve"> enviando os dados, verifique no console se está mostrando a </w:t>
+      </w:r>
+      <w:bookmarkStart w:id="0" w:name="_GoBack"/>
+      <w:bookmarkEnd w:id="0"/>
+      <w:r>
+        <w:rPr>
+          <w:lang w:val="pt-BR"/>
+        </w:rPr>
+        <w:t>temperatura e a umidade.</w:t>
       </w:r>
     </w:p>
     <w:p>
@@ -1870,6 +1971,7 @@
           <w:rFonts w:asciiTheme="majorHAnsi" w:hAnsiTheme="majorHAnsi" w:cstheme="majorHAnsi"/>
           <w:sz w:val="28"/>
           <w:szCs w:val="28"/>
+          <w:lang w:val="pt-BR"/>
         </w:rPr>
       </w:pPr>
       <w:r>
@@ -1877,61 +1979,49 @@
           <w:rFonts w:asciiTheme="majorHAnsi" w:hAnsiTheme="majorHAnsi" w:cstheme="majorHAnsi"/>
           <w:sz w:val="28"/>
           <w:szCs w:val="28"/>
+          <w:lang w:val="pt-BR"/>
         </w:rPr>
         <w:lastRenderedPageBreak/>
-        <w:t xml:space="preserve">Obrigado por escolher os nossos serviços, a </w:t>
-      </w:r>
+        <w:t>Obrigado por escolher os nossos serviços, a SDPIAR agradece a preferência.</w:t>
+      </w:r>
+    </w:p>
+    <w:p>
+      <w:pPr>
+        <w:spacing w:line="480" w:lineRule="auto"/>
+        <w:rPr>
+          <w:rFonts w:asciiTheme="majorHAnsi" w:hAnsiTheme="majorHAnsi" w:cstheme="majorHAnsi"/>
+          <w:sz w:val="32"/>
+          <w:lang w:val="pt-BR"/>
+        </w:rPr>
+      </w:pPr>
       <w:r>
         <w:rPr>
           <w:rFonts w:asciiTheme="majorHAnsi" w:hAnsiTheme="majorHAnsi" w:cstheme="majorHAnsi"/>
           <w:sz w:val="28"/>
           <w:szCs w:val="28"/>
-        </w:rPr>
-        <w:t>SDPIAR</w:t>
-      </w:r>
+          <w:lang w:val="pt-BR"/>
+        </w:rPr>
+        <w:t xml:space="preserve">Em caso de </w:t>
+      </w:r>
+      <w:proofErr w:type="spellStart"/>
       <w:r>
         <w:rPr>
           <w:rFonts w:asciiTheme="majorHAnsi" w:hAnsiTheme="majorHAnsi" w:cstheme="majorHAnsi"/>
           <w:sz w:val="28"/>
           <w:szCs w:val="28"/>
-        </w:rPr>
-        <w:t xml:space="preserve"> agradece a preferência</w:t>
-      </w:r>
+          <w:lang w:val="pt-BR"/>
+        </w:rPr>
+        <w:t>duvidas</w:t>
+      </w:r>
+      <w:proofErr w:type="spellEnd"/>
       <w:r>
         <w:rPr>
           <w:rFonts w:asciiTheme="majorHAnsi" w:hAnsiTheme="majorHAnsi" w:cstheme="majorHAnsi"/>
           <w:sz w:val="28"/>
           <w:szCs w:val="28"/>
-        </w:rPr>
-        <w:t>.</w:t>
-      </w:r>
-    </w:p>
-    <w:p>
-      <w:pPr>
-        <w:spacing w:line="480" w:lineRule="auto"/>
-        <w:rPr>
-          <w:rFonts w:asciiTheme="majorHAnsi" w:hAnsiTheme="majorHAnsi" w:cstheme="majorHAnsi"/>
-          <w:sz w:val="32"/>
-          <w:lang w:val="pt-BR"/>
-        </w:rPr>
-      </w:pPr>
-      <w:r>
-        <w:rPr>
-          <w:rFonts w:asciiTheme="majorHAnsi" w:hAnsiTheme="majorHAnsi" w:cstheme="majorHAnsi"/>
-          <w:sz w:val="28"/>
-          <w:szCs w:val="28"/>
-        </w:rPr>
-        <w:t>Em caso de duvidas: s</w:t>
-      </w:r>
-      <w:bookmarkStart w:id="0" w:name="_GoBack"/>
-      <w:bookmarkEnd w:id="0"/>
-      <w:r>
-        <w:rPr>
-          <w:rFonts w:asciiTheme="majorHAnsi" w:hAnsiTheme="majorHAnsi" w:cstheme="majorHAnsi"/>
-          <w:sz w:val="28"/>
-          <w:szCs w:val="28"/>
-        </w:rPr>
-        <w:t>uporte@sdpiar.com.br</w:t>
+          <w:lang w:val="pt-BR"/>
+        </w:rPr>
+        <w:t>: suporte@sdpiar.com.br</w:t>
       </w:r>
     </w:p>
     <w:p>
@@ -1992,7 +2082,7 @@
         <v:path o:extrusionok="f" gradientshapeok="t" o:connecttype="rect"/>
         <o:lock v:ext="edit" aspectratio="t"/>
       </v:shapetype>
-      <v:shape id="_x0000_i1030" type="#_x0000_t75" alt="A picture containing object&#10;&#10;Description automatically generated" style="width:48.35pt;height:48.35pt;visibility:visible;mso-wrap-style:square" o:bullet="t">
+      <v:shape id="_x0000_i1027" type="#_x0000_t75" alt="A picture containing object&#10;&#10;Description automatically generated" style="width:48.4pt;height:48.4pt;visibility:visible;mso-wrap-style:square" o:bullet="t">
         <v:imagedata r:id="rId1" o:title="A picture containing object&#10;&#10;Description automatically generated"/>
       </v:shape>
     </w:pict>

</xml_diff>